<commit_message>
Documentation + Authentication fix
</commit_message>
<xml_diff>
--- a/Requirements document.docx
+++ b/Requirements document.docx
@@ -5,6 +5,7 @@
     <w:p>
       <w:pPr>
         <w:pStyle w:val="NoSpacing"/>
+        <w:spacing w:before="240"/>
         <w:rPr>
           <w:rFonts w:ascii="Arial" w:hAnsi="Arial" w:cs="Arial"/>
           <w:b/>
@@ -331,7 +332,7 @@
             </w:rPr>
             <w:fldChar w:fldCharType="separate"/>
           </w:r>
-          <w:hyperlink w:anchor="_Toc515971422" w:history="1">
+          <w:hyperlink w:anchor="_Toc516488238" w:history="1">
             <w:r>
               <w:rPr>
                 <w:rStyle w:val="Hyperlink"/>
@@ -359,7 +360,7 @@
                 <w:noProof/>
                 <w:webHidden/>
               </w:rPr>
-              <w:instrText xml:space="preserve"> PAGEREF _Toc515971422 \h </w:instrText>
+              <w:instrText xml:space="preserve"> PAGEREF _Toc516488238 \h </w:instrText>
             </w:r>
             <w:r>
               <w:rPr>
@@ -402,7 +403,7 @@
               <w:lang w:val="en-AU" w:eastAsia="en-AU"/>
             </w:rPr>
           </w:pPr>
-          <w:hyperlink w:anchor="_Toc515971423" w:history="1">
+          <w:hyperlink w:anchor="_Toc516488239" w:history="1">
             <w:r>
               <w:rPr>
                 <w:rStyle w:val="Hyperlink"/>
@@ -430,7 +431,7 @@
                 <w:noProof/>
                 <w:webHidden/>
               </w:rPr>
-              <w:instrText xml:space="preserve"> PAGEREF _Toc515971423 \h </w:instrText>
+              <w:instrText xml:space="preserve"> PAGEREF _Toc516488239 \h </w:instrText>
             </w:r>
             <w:r>
               <w:rPr>
@@ -473,7 +474,7 @@
               <w:lang w:val="en-AU" w:eastAsia="en-AU"/>
             </w:rPr>
           </w:pPr>
-          <w:hyperlink w:anchor="_Toc515971424" w:history="1">
+          <w:hyperlink w:anchor="_Toc516488240" w:history="1">
             <w:r>
               <w:rPr>
                 <w:rStyle w:val="Hyperlink"/>
@@ -501,7 +502,7 @@
                 <w:noProof/>
                 <w:webHidden/>
               </w:rPr>
-              <w:instrText xml:space="preserve"> PAGEREF _Toc515971424 \h </w:instrText>
+              <w:instrText xml:space="preserve"> PAGEREF _Toc516488240 \h </w:instrText>
             </w:r>
             <w:r>
               <w:rPr>
@@ -544,7 +545,7 @@
               <w:lang w:val="en-AU" w:eastAsia="en-AU"/>
             </w:rPr>
           </w:pPr>
-          <w:hyperlink w:anchor="_Toc515971425" w:history="1">
+          <w:hyperlink w:anchor="_Toc516488241" w:history="1">
             <w:r>
               <w:rPr>
                 <w:rStyle w:val="Hyperlink"/>
@@ -572,7 +573,7 @@
                 <w:noProof/>
                 <w:webHidden/>
               </w:rPr>
-              <w:instrText xml:space="preserve"> PAGEREF _Toc515971425 \h </w:instrText>
+              <w:instrText xml:space="preserve"> PAGEREF _Toc516488241 \h </w:instrText>
             </w:r>
             <w:r>
               <w:rPr>
@@ -615,7 +616,7 @@
               <w:lang w:val="en-AU" w:eastAsia="en-AU"/>
             </w:rPr>
           </w:pPr>
-          <w:hyperlink w:anchor="_Toc515971426" w:history="1">
+          <w:hyperlink w:anchor="_Toc516488242" w:history="1">
             <w:r>
               <w:rPr>
                 <w:rStyle w:val="Hyperlink"/>
@@ -643,7 +644,7 @@
                 <w:noProof/>
                 <w:webHidden/>
               </w:rPr>
-              <w:instrText xml:space="preserve"> PAGEREF _Toc515971426 \h </w:instrText>
+              <w:instrText xml:space="preserve"> PAGEREF _Toc516488242 \h </w:instrText>
             </w:r>
             <w:r>
               <w:rPr>
@@ -686,7 +687,7 @@
               <w:lang w:val="en-AU" w:eastAsia="en-AU"/>
             </w:rPr>
           </w:pPr>
-          <w:hyperlink w:anchor="_Toc515971427" w:history="1">
+          <w:hyperlink w:anchor="_Toc516488243" w:history="1">
             <w:r>
               <w:rPr>
                 <w:rStyle w:val="Hyperlink"/>
@@ -714,7 +715,7 @@
                 <w:noProof/>
                 <w:webHidden/>
               </w:rPr>
-              <w:instrText xml:space="preserve"> PAGEREF _Toc515971427 \h </w:instrText>
+              <w:instrText xml:space="preserve"> PAGEREF _Toc516488243 \h </w:instrText>
             </w:r>
             <w:r>
               <w:rPr>
@@ -757,14 +758,22 @@
               <w:lang w:val="en-AU" w:eastAsia="en-AU"/>
             </w:rPr>
           </w:pPr>
-          <w:hyperlink w:anchor="_Toc515971428" w:history="1">
+          <w:hyperlink w:anchor="_Toc516488244" w:history="1">
             <w:r>
               <w:rPr>
                 <w:rStyle w:val="Hyperlink"/>
                 <w:noProof/>
                 <w:lang w:val="nl-NL"/>
               </w:rPr>
-              <w:t>Testcases</w:t>
+              <w:t>Testcase</w:t>
+            </w:r>
+            <w:r>
+              <w:rPr>
+                <w:rStyle w:val="Hyperlink"/>
+                <w:noProof/>
+                <w:lang w:val="nl-NL"/>
+              </w:rPr>
+              <w:t>s</w:t>
             </w:r>
             <w:r>
               <w:rPr>
@@ -785,7 +794,7 @@
                 <w:noProof/>
                 <w:webHidden/>
               </w:rPr>
-              <w:instrText xml:space="preserve"> PAGEREF _Toc515971428 \h </w:instrText>
+              <w:instrText xml:space="preserve"> PAGEREF _Toc516488244 \h </w:instrText>
             </w:r>
             <w:r>
               <w:rPr>
@@ -828,7 +837,7 @@
               <w:lang w:val="en-AU" w:eastAsia="en-AU"/>
             </w:rPr>
           </w:pPr>
-          <w:hyperlink w:anchor="_Toc515971429" w:history="1">
+          <w:hyperlink w:anchor="_Toc516488245" w:history="1">
             <w:r>
               <w:rPr>
                 <w:rStyle w:val="Hyperlink"/>
@@ -856,7 +865,7 @@
                 <w:noProof/>
                 <w:webHidden/>
               </w:rPr>
-              <w:instrText xml:space="preserve"> PAGEREF _Toc515971429 \h </w:instrText>
+              <w:instrText xml:space="preserve"> PAGEREF _Toc516488245 \h </w:instrText>
             </w:r>
             <w:r>
               <w:rPr>
@@ -899,7 +908,7 @@
               <w:lang w:val="en-AU" w:eastAsia="en-AU"/>
             </w:rPr>
           </w:pPr>
-          <w:hyperlink w:anchor="_Toc515971430" w:history="1">
+          <w:hyperlink w:anchor="_Toc516488246" w:history="1">
             <w:r>
               <w:rPr>
                 <w:rStyle w:val="Hyperlink"/>
@@ -927,7 +936,7 @@
                 <w:noProof/>
                 <w:webHidden/>
               </w:rPr>
-              <w:instrText xml:space="preserve"> PAGEREF _Toc515971430 \h </w:instrText>
+              <w:instrText xml:space="preserve"> PAGEREF _Toc516488246 \h </w:instrText>
             </w:r>
             <w:r>
               <w:rPr>
@@ -1008,7 +1017,7 @@
           <w:lang w:val="nl-NL"/>
         </w:rPr>
       </w:pPr>
-      <w:bookmarkStart w:id="0" w:name="_Toc515971422"/>
+      <w:bookmarkStart w:id="0" w:name="_Toc516488238"/>
       <w:r>
         <w:rPr>
           <w:lang w:val="nl-NL"/>
@@ -1187,7 +1196,7 @@
           <w:lang w:val="nl-NL"/>
         </w:rPr>
       </w:pPr>
-      <w:bookmarkStart w:id="1" w:name="_Toc515971423"/>
+      <w:bookmarkStart w:id="1" w:name="_Toc516488239"/>
       <w:proofErr w:type="spellStart"/>
       <w:r>
         <w:rPr>
@@ -2464,7 +2473,7 @@
           <w:lang w:val="nl-NL"/>
         </w:rPr>
       </w:pPr>
-      <w:bookmarkStart w:id="2" w:name="_Toc515971424"/>
+      <w:bookmarkStart w:id="2" w:name="_Toc516488240"/>
       <w:proofErr w:type="spellStart"/>
       <w:r>
         <w:rPr>
@@ -7841,7 +7850,6 @@
           <w:lang w:val="nl-NL"/>
         </w:rPr>
       </w:pPr>
-      <w:bookmarkStart w:id="3" w:name="_Toc515971425"/>
     </w:p>
     <w:p>
       <w:pPr>
@@ -7867,6 +7875,7 @@
           <w:lang w:val="nl-NL"/>
         </w:rPr>
       </w:pPr>
+      <w:bookmarkStart w:id="3" w:name="_Toc516488241"/>
       <w:r>
         <w:rPr>
           <w:lang w:val="nl-NL"/>
@@ -7990,7 +7999,7 @@
           <w:lang w:val="nl-NL"/>
         </w:rPr>
       </w:pPr>
-      <w:bookmarkStart w:id="4" w:name="_Toc515971426"/>
+      <w:bookmarkStart w:id="4" w:name="_Toc516488242"/>
       <w:r>
         <w:rPr>
           <w:lang w:val="nl-NL"/>
@@ -8281,8 +8290,6 @@
         </w:rPr>
         <w:br w:type="page"/>
       </w:r>
-      <w:bookmarkStart w:id="5" w:name="_GoBack"/>
-      <w:bookmarkEnd w:id="5"/>
     </w:p>
     <w:p>
       <w:pPr>
@@ -8291,7 +8298,7 @@
           <w:lang w:val="nl-NL"/>
         </w:rPr>
       </w:pPr>
-      <w:bookmarkStart w:id="6" w:name="_Toc515971427"/>
+      <w:bookmarkStart w:id="5" w:name="_Toc516488243"/>
       <w:r>
         <w:rPr>
           <w:lang w:val="nl-NL"/>
@@ -8299,7 +8306,7 @@
         <w:lastRenderedPageBreak/>
         <w:t>Userinterface</w:t>
       </w:r>
-      <w:bookmarkEnd w:id="6"/>
+      <w:bookmarkEnd w:id="5"/>
     </w:p>
     <w:p>
       <w:pPr>
@@ -8866,7 +8873,7 @@
           <w:lang w:val="nl-NL"/>
         </w:rPr>
       </w:pPr>
-      <w:bookmarkStart w:id="7" w:name="_Toc515971428"/>
+      <w:bookmarkStart w:id="6" w:name="_Toc516488244"/>
       <w:r>
         <w:rPr>
           <w:lang w:val="nl-NL"/>
@@ -8874,7 +8881,7 @@
         <w:lastRenderedPageBreak/>
         <w:t>Testcases</w:t>
       </w:r>
-      <w:bookmarkEnd w:id="7"/>
+      <w:bookmarkEnd w:id="6"/>
     </w:p>
     <w:p>
       <w:pPr>
@@ -9176,6 +9183,24 @@
                 <w:lang w:val="nl-NL"/>
               </w:rPr>
             </w:pPr>
+            <w:proofErr w:type="spellStart"/>
+            <w:r>
+              <w:rPr>
+                <w:rFonts w:ascii="Arial" w:hAnsi="Arial" w:cs="Arial"/>
+                <w:sz w:val="24"/>
+                <w:lang w:val="nl-NL"/>
+              </w:rPr>
+              <w:t>Passed</w:t>
+            </w:r>
+            <w:proofErr w:type="spellEnd"/>
+            <w:r>
+              <w:rPr>
+                <w:rFonts w:ascii="Arial" w:hAnsi="Arial" w:cs="Arial"/>
+                <w:sz w:val="24"/>
+                <w:lang w:val="nl-NL"/>
+              </w:rPr>
+              <w:t>.</w:t>
+            </w:r>
           </w:p>
         </w:tc>
         <w:tc>
@@ -9319,6 +9344,24 @@
                 <w:lang w:val="nl-NL"/>
               </w:rPr>
             </w:pPr>
+            <w:proofErr w:type="spellStart"/>
+            <w:r>
+              <w:rPr>
+                <w:rFonts w:ascii="Arial" w:hAnsi="Arial" w:cs="Arial"/>
+                <w:sz w:val="24"/>
+                <w:lang w:val="nl-NL"/>
+              </w:rPr>
+              <w:t>Passed</w:t>
+            </w:r>
+            <w:proofErr w:type="spellEnd"/>
+            <w:r>
+              <w:rPr>
+                <w:rFonts w:ascii="Arial" w:hAnsi="Arial" w:cs="Arial"/>
+                <w:sz w:val="24"/>
+                <w:lang w:val="nl-NL"/>
+              </w:rPr>
+              <w:t>.</w:t>
+            </w:r>
           </w:p>
         </w:tc>
         <w:tc>
@@ -9454,6 +9497,24 @@
                 <w:lang w:val="nl-NL"/>
               </w:rPr>
             </w:pPr>
+            <w:proofErr w:type="spellStart"/>
+            <w:r>
+              <w:rPr>
+                <w:rFonts w:ascii="Arial" w:hAnsi="Arial" w:cs="Arial"/>
+                <w:sz w:val="24"/>
+                <w:lang w:val="nl-NL"/>
+              </w:rPr>
+              <w:t>Passed</w:t>
+            </w:r>
+            <w:proofErr w:type="spellEnd"/>
+            <w:r>
+              <w:rPr>
+                <w:rFonts w:ascii="Arial" w:hAnsi="Arial" w:cs="Arial"/>
+                <w:sz w:val="24"/>
+                <w:lang w:val="nl-NL"/>
+              </w:rPr>
+              <w:t>.</w:t>
+            </w:r>
           </w:p>
         </w:tc>
         <w:tc>
@@ -9905,6 +9966,24 @@
                 <w:lang w:val="nl-NL"/>
               </w:rPr>
             </w:pPr>
+            <w:proofErr w:type="spellStart"/>
+            <w:r>
+              <w:rPr>
+                <w:rFonts w:ascii="Arial" w:hAnsi="Arial" w:cs="Arial"/>
+                <w:sz w:val="24"/>
+                <w:lang w:val="nl-NL"/>
+              </w:rPr>
+              <w:t>Passed</w:t>
+            </w:r>
+            <w:proofErr w:type="spellEnd"/>
+            <w:r>
+              <w:rPr>
+                <w:rFonts w:ascii="Arial" w:hAnsi="Arial" w:cs="Arial"/>
+                <w:sz w:val="24"/>
+                <w:lang w:val="nl-NL"/>
+              </w:rPr>
+              <w:t>.</w:t>
+            </w:r>
           </w:p>
         </w:tc>
         <w:tc>
@@ -10013,6 +10092,24 @@
                 <w:lang w:val="nl-NL"/>
               </w:rPr>
             </w:pPr>
+            <w:proofErr w:type="spellStart"/>
+            <w:r>
+              <w:rPr>
+                <w:rFonts w:ascii="Arial" w:hAnsi="Arial" w:cs="Arial"/>
+                <w:sz w:val="24"/>
+                <w:lang w:val="nl-NL"/>
+              </w:rPr>
+              <w:t>Passed</w:t>
+            </w:r>
+            <w:proofErr w:type="spellEnd"/>
+            <w:r>
+              <w:rPr>
+                <w:rFonts w:ascii="Arial" w:hAnsi="Arial" w:cs="Arial"/>
+                <w:sz w:val="24"/>
+                <w:lang w:val="nl-NL"/>
+              </w:rPr>
+              <w:t>.</w:t>
+            </w:r>
           </w:p>
         </w:tc>
         <w:tc>
@@ -10547,6 +10644,24 @@
                 <w:lang w:val="nl-NL"/>
               </w:rPr>
             </w:pPr>
+            <w:proofErr w:type="spellStart"/>
+            <w:r>
+              <w:rPr>
+                <w:rFonts w:ascii="Arial" w:hAnsi="Arial" w:cs="Arial"/>
+                <w:sz w:val="24"/>
+                <w:lang w:val="nl-NL"/>
+              </w:rPr>
+              <w:t>Passed</w:t>
+            </w:r>
+            <w:proofErr w:type="spellEnd"/>
+            <w:r>
+              <w:rPr>
+                <w:rFonts w:ascii="Arial" w:hAnsi="Arial" w:cs="Arial"/>
+                <w:sz w:val="24"/>
+                <w:lang w:val="nl-NL"/>
+              </w:rPr>
+              <w:t>.</w:t>
+            </w:r>
           </w:p>
         </w:tc>
         <w:tc>
@@ -10750,6 +10865,24 @@
                 <w:lang w:val="nl-NL"/>
               </w:rPr>
             </w:pPr>
+            <w:proofErr w:type="spellStart"/>
+            <w:r>
+              <w:rPr>
+                <w:rFonts w:ascii="Arial" w:hAnsi="Arial" w:cs="Arial"/>
+                <w:sz w:val="24"/>
+                <w:lang w:val="nl-NL"/>
+              </w:rPr>
+              <w:t>Passed</w:t>
+            </w:r>
+            <w:proofErr w:type="spellEnd"/>
+            <w:r>
+              <w:rPr>
+                <w:rFonts w:ascii="Arial" w:hAnsi="Arial" w:cs="Arial"/>
+                <w:sz w:val="24"/>
+                <w:lang w:val="nl-NL"/>
+              </w:rPr>
+              <w:t>.</w:t>
+            </w:r>
           </w:p>
         </w:tc>
         <w:tc>
@@ -10877,6 +11010,24 @@
                 <w:lang w:val="nl-NL"/>
               </w:rPr>
             </w:pPr>
+            <w:proofErr w:type="spellStart"/>
+            <w:r>
+              <w:rPr>
+                <w:rFonts w:ascii="Arial" w:hAnsi="Arial" w:cs="Arial"/>
+                <w:sz w:val="24"/>
+                <w:lang w:val="nl-NL"/>
+              </w:rPr>
+              <w:t>Passed</w:t>
+            </w:r>
+            <w:proofErr w:type="spellEnd"/>
+            <w:r>
+              <w:rPr>
+                <w:rFonts w:ascii="Arial" w:hAnsi="Arial" w:cs="Arial"/>
+                <w:sz w:val="24"/>
+                <w:lang w:val="nl-NL"/>
+              </w:rPr>
+              <w:t>.</w:t>
+            </w:r>
           </w:p>
         </w:tc>
         <w:tc>
@@ -11283,6 +11434,24 @@
                 <w:lang w:val="nl-NL"/>
               </w:rPr>
             </w:pPr>
+            <w:proofErr w:type="spellStart"/>
+            <w:r>
+              <w:rPr>
+                <w:rFonts w:ascii="Arial" w:hAnsi="Arial" w:cs="Arial"/>
+                <w:sz w:val="24"/>
+                <w:lang w:val="nl-NL"/>
+              </w:rPr>
+              <w:t>Passed</w:t>
+            </w:r>
+            <w:proofErr w:type="spellEnd"/>
+            <w:r>
+              <w:rPr>
+                <w:rFonts w:ascii="Arial" w:hAnsi="Arial" w:cs="Arial"/>
+                <w:sz w:val="24"/>
+                <w:lang w:val="nl-NL"/>
+              </w:rPr>
+              <w:t>.</w:t>
+            </w:r>
           </w:p>
         </w:tc>
         <w:tc>
@@ -11415,6 +11584,24 @@
                 <w:lang w:val="nl-NL"/>
               </w:rPr>
             </w:pPr>
+            <w:proofErr w:type="spellStart"/>
+            <w:r>
+              <w:rPr>
+                <w:rFonts w:ascii="Arial" w:hAnsi="Arial" w:cs="Arial"/>
+                <w:sz w:val="24"/>
+                <w:lang w:val="nl-NL"/>
+              </w:rPr>
+              <w:t>Passed</w:t>
+            </w:r>
+            <w:proofErr w:type="spellEnd"/>
+            <w:r>
+              <w:rPr>
+                <w:rFonts w:ascii="Arial" w:hAnsi="Arial" w:cs="Arial"/>
+                <w:sz w:val="24"/>
+                <w:lang w:val="nl-NL"/>
+              </w:rPr>
+              <w:t>.</w:t>
+            </w:r>
           </w:p>
         </w:tc>
         <w:tc>
@@ -11797,6 +11984,24 @@
                 <w:lang w:val="nl-NL"/>
               </w:rPr>
             </w:pPr>
+            <w:proofErr w:type="spellStart"/>
+            <w:r>
+              <w:rPr>
+                <w:rFonts w:ascii="Arial" w:hAnsi="Arial" w:cs="Arial"/>
+                <w:sz w:val="24"/>
+                <w:lang w:val="nl-NL"/>
+              </w:rPr>
+              <w:t>Passed</w:t>
+            </w:r>
+            <w:proofErr w:type="spellEnd"/>
+            <w:r>
+              <w:rPr>
+                <w:rFonts w:ascii="Arial" w:hAnsi="Arial" w:cs="Arial"/>
+                <w:sz w:val="24"/>
+                <w:lang w:val="nl-NL"/>
+              </w:rPr>
+              <w:t>.</w:t>
+            </w:r>
           </w:p>
         </w:tc>
         <w:tc>
@@ -11981,6 +12186,24 @@
                 <w:lang w:val="nl-NL"/>
               </w:rPr>
             </w:pPr>
+            <w:proofErr w:type="spellStart"/>
+            <w:r>
+              <w:rPr>
+                <w:rFonts w:ascii="Arial" w:hAnsi="Arial" w:cs="Arial"/>
+                <w:sz w:val="24"/>
+                <w:lang w:val="nl-NL"/>
+              </w:rPr>
+              <w:t>Passed</w:t>
+            </w:r>
+            <w:proofErr w:type="spellEnd"/>
+            <w:r>
+              <w:rPr>
+                <w:rFonts w:ascii="Arial" w:hAnsi="Arial" w:cs="Arial"/>
+                <w:sz w:val="24"/>
+                <w:lang w:val="nl-NL"/>
+              </w:rPr>
+              <w:t>.</w:t>
+            </w:r>
           </w:p>
         </w:tc>
         <w:tc>
@@ -12333,6 +12556,24 @@
                 <w:lang w:val="nl-NL"/>
               </w:rPr>
             </w:pPr>
+            <w:proofErr w:type="spellStart"/>
+            <w:r>
+              <w:rPr>
+                <w:rFonts w:ascii="Arial" w:hAnsi="Arial" w:cs="Arial"/>
+                <w:sz w:val="24"/>
+                <w:lang w:val="nl-NL"/>
+              </w:rPr>
+              <w:t>Passed</w:t>
+            </w:r>
+            <w:proofErr w:type="spellEnd"/>
+            <w:r>
+              <w:rPr>
+                <w:rFonts w:ascii="Arial" w:hAnsi="Arial" w:cs="Arial"/>
+                <w:sz w:val="24"/>
+                <w:lang w:val="nl-NL"/>
+              </w:rPr>
+              <w:t>.</w:t>
+            </w:r>
           </w:p>
         </w:tc>
         <w:tc>
@@ -12494,6 +12735,24 @@
                 <w:lang w:val="nl-NL"/>
               </w:rPr>
             </w:pPr>
+            <w:proofErr w:type="spellStart"/>
+            <w:r>
+              <w:rPr>
+                <w:rFonts w:ascii="Arial" w:hAnsi="Arial" w:cs="Arial"/>
+                <w:sz w:val="24"/>
+                <w:lang w:val="nl-NL"/>
+              </w:rPr>
+              <w:t>Passed</w:t>
+            </w:r>
+            <w:proofErr w:type="spellEnd"/>
+            <w:r>
+              <w:rPr>
+                <w:rFonts w:ascii="Arial" w:hAnsi="Arial" w:cs="Arial"/>
+                <w:sz w:val="24"/>
+                <w:lang w:val="nl-NL"/>
+              </w:rPr>
+              <w:t>.</w:t>
+            </w:r>
           </w:p>
         </w:tc>
         <w:tc>
@@ -12855,6 +13114,24 @@
                 <w:lang w:val="nl-NL"/>
               </w:rPr>
             </w:pPr>
+            <w:proofErr w:type="spellStart"/>
+            <w:r>
+              <w:rPr>
+                <w:rFonts w:ascii="Arial" w:hAnsi="Arial" w:cs="Arial"/>
+                <w:sz w:val="24"/>
+                <w:lang w:val="nl-NL"/>
+              </w:rPr>
+              <w:t>Passed</w:t>
+            </w:r>
+            <w:proofErr w:type="spellEnd"/>
+            <w:r>
+              <w:rPr>
+                <w:rFonts w:ascii="Arial" w:hAnsi="Arial" w:cs="Arial"/>
+                <w:sz w:val="24"/>
+                <w:lang w:val="nl-NL"/>
+              </w:rPr>
+              <w:t>.</w:t>
+            </w:r>
           </w:p>
         </w:tc>
         <w:tc>
@@ -13018,6 +13295,24 @@
                 <w:lang w:val="nl-NL"/>
               </w:rPr>
             </w:pPr>
+            <w:proofErr w:type="spellStart"/>
+            <w:r>
+              <w:rPr>
+                <w:rFonts w:ascii="Arial" w:hAnsi="Arial" w:cs="Arial"/>
+                <w:sz w:val="24"/>
+                <w:lang w:val="nl-NL"/>
+              </w:rPr>
+              <w:t>Passed</w:t>
+            </w:r>
+            <w:proofErr w:type="spellEnd"/>
+            <w:r>
+              <w:rPr>
+                <w:rFonts w:ascii="Arial" w:hAnsi="Arial" w:cs="Arial"/>
+                <w:sz w:val="24"/>
+                <w:lang w:val="nl-NL"/>
+              </w:rPr>
+              <w:t>.</w:t>
+            </w:r>
           </w:p>
         </w:tc>
         <w:tc>
@@ -13344,6 +13639,24 @@
                 <w:lang w:val="nl-NL"/>
               </w:rPr>
             </w:pPr>
+            <w:proofErr w:type="spellStart"/>
+            <w:r>
+              <w:rPr>
+                <w:rFonts w:ascii="Arial" w:hAnsi="Arial" w:cs="Arial"/>
+                <w:sz w:val="24"/>
+                <w:lang w:val="nl-NL"/>
+              </w:rPr>
+              <w:t>Passed</w:t>
+            </w:r>
+            <w:proofErr w:type="spellEnd"/>
+            <w:r>
+              <w:rPr>
+                <w:rFonts w:ascii="Arial" w:hAnsi="Arial" w:cs="Arial"/>
+                <w:sz w:val="24"/>
+                <w:lang w:val="nl-NL"/>
+              </w:rPr>
+              <w:t>.</w:t>
+            </w:r>
           </w:p>
         </w:tc>
         <w:tc>
@@ -13658,6 +13971,24 @@
                 <w:lang w:val="nl-NL"/>
               </w:rPr>
             </w:pPr>
+            <w:proofErr w:type="spellStart"/>
+            <w:r>
+              <w:rPr>
+                <w:rFonts w:ascii="Arial" w:hAnsi="Arial" w:cs="Arial"/>
+                <w:sz w:val="24"/>
+                <w:lang w:val="nl-NL"/>
+              </w:rPr>
+              <w:t>Passed</w:t>
+            </w:r>
+            <w:proofErr w:type="spellEnd"/>
+            <w:r>
+              <w:rPr>
+                <w:rFonts w:ascii="Arial" w:hAnsi="Arial" w:cs="Arial"/>
+                <w:sz w:val="24"/>
+                <w:lang w:val="nl-NL"/>
+              </w:rPr>
+              <w:t>.</w:t>
+            </w:r>
           </w:p>
         </w:tc>
         <w:tc>
@@ -13959,6 +14290,16 @@
                 <w:lang w:val="nl-NL"/>
               </w:rPr>
             </w:pPr>
+            <w:r>
+              <w:rPr>
+                <w:rFonts w:ascii="Arial" w:hAnsi="Arial" w:cs="Arial"/>
+                <w:sz w:val="24"/>
+                <w:lang w:val="nl-NL"/>
+              </w:rPr>
+              <w:t>Passed.</w:t>
+            </w:r>
+            <w:bookmarkStart w:id="7" w:name="_GoBack"/>
+            <w:bookmarkEnd w:id="7"/>
           </w:p>
         </w:tc>
         <w:tc>
@@ -14010,7 +14351,7 @@
           <w:lang w:val="en-AU"/>
         </w:rPr>
       </w:pPr>
-      <w:bookmarkStart w:id="8" w:name="_Toc515971429"/>
+      <w:bookmarkStart w:id="8" w:name="_Toc516488245"/>
       <w:r>
         <w:rPr>
           <w:lang w:val="en-AU"/>
@@ -16675,7 +17016,7 @@
           <w:lang w:val="nl-NL"/>
         </w:rPr>
       </w:pPr>
-      <w:bookmarkStart w:id="9" w:name="_Toc515971430"/>
+      <w:bookmarkStart w:id="9" w:name="_Toc516488246"/>
       <w:r>
         <w:rPr>
           <w:lang w:val="nl-NL"/>
@@ -18768,7 +19109,7 @@
 </file>
 
 <file path=customXml/itemProps1.xml><?xml version="1.0" encoding="utf-8"?>
-<ds:datastoreItem xmlns:ds="http://schemas.openxmlformats.org/officeDocument/2006/customXml" ds:itemID="{FF1AF083-3C7D-4C24-A26D-01A405421123}">
+<ds:datastoreItem xmlns:ds="http://schemas.openxmlformats.org/officeDocument/2006/customXml" ds:itemID="{392BE36A-178C-413D-A29C-93C1DB44E100}">
   <ds:schemaRefs>
     <ds:schemaRef ds:uri="http://schemas.openxmlformats.org/officeDocument/2006/bibliography"/>
   </ds:schemaRefs>

</xml_diff>